<commit_message>
Documentation update - supported nested scenes
</commit_message>
<xml_diff>
--- a/Twitchbot Documentation and Setup Guide.docx
+++ b/Twitchbot Documentation and Setup Guide.docx
@@ -224,6 +224,9 @@
         <w:jc w:val="center"/>
       </w:pPr>
       <w:r>
+        <w:rPr>
+          <w:noProof/>
+        </w:rPr>
         <w:drawing>
           <wp:inline distT="0" distB="0" distL="0" distR="0" wp14:anchorId="7655ACDB" wp14:editId="4FD535A2">
             <wp:extent cx="3982006" cy="2495898"/>
@@ -1426,6 +1429,30 @@
         <w:ind w:left="1440"/>
       </w:pPr>
       <w:r>
+        <w:t xml:space="preserve">If OBS Scenes are included as sources of other scenes, the bot will detect this. It is important to include the scene that it originates from in </w:t>
+      </w:r>
+      <w:r>
+        <w:rPr>
+          <w:rFonts w:ascii="DejaVu Sans" w:hAnsi="DejaVu Sans" w:cs="DejaVu Sans"/>
+        </w:rPr>
+        <w:t>data.csv</w:t>
+      </w:r>
+      <w:r>
+        <w:t>.</w:t>
+      </w:r>
+    </w:p>
+    <w:p>
+      <w:pPr>
+        <w:pStyle w:val="ListParagraph"/>
+        <w:ind w:left="1440"/>
+      </w:pPr>
+    </w:p>
+    <w:p>
+      <w:pPr>
+        <w:pStyle w:val="ListParagraph"/>
+        <w:ind w:left="1440"/>
+      </w:pPr>
+      <w:r>
         <w:rPr>
           <w:rFonts w:ascii="DejaVu Sans" w:hAnsi="DejaVu Sans" w:cs="DejaVu Sans"/>
         </w:rPr>
@@ -1560,6 +1587,9 @@
         <w:jc w:val="center"/>
       </w:pPr>
       <w:r>
+        <w:rPr>
+          <w:noProof/>
+        </w:rPr>
         <w:drawing>
           <wp:inline distT="0" distB="0" distL="0" distR="0" wp14:anchorId="79C90987" wp14:editId="307F89FD">
             <wp:extent cx="6449325" cy="971686"/>
@@ -1763,6 +1793,9 @@
         <w:jc w:val="center"/>
       </w:pPr>
       <w:r>
+        <w:rPr>
+          <w:noProof/>
+        </w:rPr>
         <w:drawing>
           <wp:inline distT="0" distB="0" distL="0" distR="0" wp14:anchorId="69AB6875" wp14:editId="6FD347B7">
             <wp:extent cx="4353533" cy="943107"/>
@@ -1901,6 +1934,9 @@
         <w:jc w:val="center"/>
       </w:pPr>
       <w:r>
+        <w:rPr>
+          <w:noProof/>
+        </w:rPr>
         <w:drawing>
           <wp:inline distT="0" distB="0" distL="0" distR="0" wp14:anchorId="2BFAA72B" wp14:editId="3FC5BF66">
             <wp:extent cx="5476114" cy="3124200"/>

</xml_diff>

<commit_message>
Documentation fix - removing final line
</commit_message>
<xml_diff>
--- a/Twitchbot Documentation and Setup Guide.docx
+++ b/Twitchbot Documentation and Setup Guide.docx
@@ -1611,6 +1611,43 @@
         </w:drawing>
       </w:r>
     </w:p>
+    <w:p/>
+    <w:p>
+      <w:pPr>
+        <w:rPr>
+          <w:b/>
+          <w:bCs/>
+        </w:rPr>
+      </w:pPr>
+      <w:r>
+        <w:rPr>
+          <w:b/>
+          <w:bCs/>
+        </w:rPr>
+        <w:br w:type="page"/>
+      </w:r>
+    </w:p>
+    <w:p>
+      <w:pPr>
+        <w:pStyle w:val="ListParagraph"/>
+        <w:numPr>
+          <w:ilvl w:val="0"/>
+          <w:numId w:val="1"/>
+        </w:numPr>
+        <w:rPr>
+          <w:b/>
+          <w:bCs/>
+        </w:rPr>
+      </w:pPr>
+      <w:r>
+        <w:rPr>
+          <w:b/>
+          <w:bCs/>
+        </w:rPr>
+        <w:lastRenderedPageBreak/>
+        <w:t>Twitch channel point redemption rewards.</w:t>
+      </w:r>
+    </w:p>
     <w:p>
       <w:pPr>
         <w:pStyle w:val="ListParagraph"/>
@@ -1620,121 +1657,18 @@
         </w:numPr>
       </w:pPr>
       <w:r>
-        <w:t xml:space="preserve">Ensure the final line is an </w:t>
+        <w:t xml:space="preserve">Navigate to your </w:t>
       </w:r>
       <w:r>
         <w:rPr>
           <w:rFonts w:ascii="DejaVu Sans" w:hAnsi="DejaVu Sans" w:cs="DejaVu Sans"/>
         </w:rPr>
-        <w:t>End of File</w:t>
-      </w:r>
-      <w:r>
-        <w:t xml:space="preserve"> line for an existing scene (current bug &gt;.&lt;):</w:t>
-      </w:r>
-    </w:p>
-    <w:p>
-      <w:pPr>
-        <w:jc w:val="center"/>
-      </w:pPr>
-      <w:r>
-        <w:rPr>
-          <w:noProof/>
-        </w:rPr>
-        <w:drawing>
-          <wp:inline distT="0" distB="0" distL="0" distR="0" wp14:anchorId="6B8E5A05" wp14:editId="4F205492">
-            <wp:extent cx="4610743" cy="676369"/>
-            <wp:effectExtent l="0" t="0" r="0" b="9525"/>
-            <wp:docPr id="30" name="Picture 30"/>
-            <wp:cNvGraphicFramePr>
-              <a:graphicFrameLocks xmlns:a="http://schemas.openxmlformats.org/drawingml/2006/main" noChangeAspect="1"/>
-            </wp:cNvGraphicFramePr>
-            <a:graphic xmlns:a="http://schemas.openxmlformats.org/drawingml/2006/main">
-              <a:graphicData uri="http://schemas.openxmlformats.org/drawingml/2006/picture">
-                <pic:pic xmlns:pic="http://schemas.openxmlformats.org/drawingml/2006/picture">
-                  <pic:nvPicPr>
-                    <pic:cNvPr id="1" name=""/>
-                    <pic:cNvPicPr/>
-                  </pic:nvPicPr>
-                  <pic:blipFill>
-                    <a:blip r:embed="rId28"/>
-                    <a:stretch>
-                      <a:fillRect/>
-                    </a:stretch>
-                  </pic:blipFill>
-                  <pic:spPr>
-                    <a:xfrm>
-                      <a:off x="0" y="0"/>
-                      <a:ext cx="4610743" cy="676369"/>
-                    </a:xfrm>
-                    <a:prstGeom prst="rect">
-                      <a:avLst/>
-                    </a:prstGeom>
-                  </pic:spPr>
-                </pic:pic>
-              </a:graphicData>
-            </a:graphic>
-          </wp:inline>
-        </w:drawing>
-      </w:r>
-    </w:p>
-    <w:p/>
-    <w:p>
-      <w:pPr>
-        <w:rPr>
-          <w:b/>
-          <w:bCs/>
-        </w:rPr>
-      </w:pPr>
-      <w:r>
-        <w:rPr>
-          <w:b/>
-          <w:bCs/>
-        </w:rPr>
-        <w:br w:type="page"/>
-      </w:r>
-    </w:p>
-    <w:p>
-      <w:pPr>
-        <w:pStyle w:val="ListParagraph"/>
-        <w:numPr>
-          <w:ilvl w:val="0"/>
-          <w:numId w:val="1"/>
-        </w:numPr>
-        <w:rPr>
-          <w:b/>
-          <w:bCs/>
-        </w:rPr>
-      </w:pPr>
-      <w:r>
-        <w:rPr>
-          <w:b/>
-          <w:bCs/>
-        </w:rPr>
-        <w:lastRenderedPageBreak/>
-        <w:t>Twitch channel point redemption rewards.</w:t>
-      </w:r>
-    </w:p>
-    <w:p>
-      <w:pPr>
-        <w:pStyle w:val="ListParagraph"/>
-        <w:numPr>
-          <w:ilvl w:val="1"/>
-          <w:numId w:val="1"/>
-        </w:numPr>
-      </w:pPr>
-      <w:r>
-        <w:t xml:space="preserve">Navigate to your </w:t>
-      </w:r>
-      <w:r>
-        <w:rPr>
-          <w:rFonts w:ascii="DejaVu Sans" w:hAnsi="DejaVu Sans" w:cs="DejaVu Sans"/>
-        </w:rPr>
         <w:t>Channel Points &gt; Manage Rewards &amp; Challenges</w:t>
       </w:r>
       <w:r>
         <w:t xml:space="preserve"> on Twitch (e.g. </w:t>
       </w:r>
-      <w:hyperlink r:id="rId29" w:history="1">
+      <w:hyperlink r:id="rId28" w:history="1">
         <w:r>
           <w:rPr>
             <w:rStyle w:val="Hyperlink"/>
@@ -1788,7 +1722,7 @@
                     <pic:cNvPicPr/>
                   </pic:nvPicPr>
                   <pic:blipFill>
-                    <a:blip r:embed="rId30"/>
+                    <a:blip r:embed="rId29"/>
                     <a:stretch>
                       <a:fillRect/>
                     </a:stretch>
@@ -1929,7 +1863,7 @@
                     <pic:cNvPicPr/>
                   </pic:nvPicPr>
                   <pic:blipFill>
-                    <a:blip r:embed="rId31"/>
+                    <a:blip r:embed="rId30"/>
                     <a:stretch>
                       <a:fillRect/>
                     </a:stretch>

</xml_diff>